<commit_message>
Classe enum não criada
Classe não criada: enum
</commit_message>
<xml_diff>
--- a/Testes/rm81162_PedroCruz.docx
+++ b/Testes/rm81162_PedroCruz.docx
@@ -176,6 +176,60 @@
           <w:lang w:val="pt-BR"/>
         </w:rPr>
         <w:t>}</w:t>
+      </w:r>
+    </w:p>
+    <w:p>
+      <w:pPr>
+        <w:pStyle w:val="Normal"/>
+        <w:rPr>
+          <w:rFonts w:ascii="Calibri" w:hAnsi="Calibri" w:eastAsia="Calibri" w:cs="Calibri"/>
+          <w:noProof w:val="0"/>
+          <w:sz w:val="22"/>
+          <w:szCs w:val="22"/>
+          <w:lang w:val="pt-BR"/>
+        </w:rPr>
+      </w:pPr>
+    </w:p>
+    <w:p>
+      <w:pPr>
+        <w:pStyle w:val="Normal"/>
+        <w:rPr>
+          <w:rFonts w:ascii="Calibri" w:hAnsi="Calibri" w:eastAsia="Calibri" w:cs="Calibri"/>
+          <w:noProof w:val="0"/>
+          <w:sz w:val="22"/>
+          <w:szCs w:val="22"/>
+          <w:lang w:val="pt-BR"/>
+        </w:rPr>
+      </w:pPr>
+      <w:r>
+        <w:rPr>
+          <w:rFonts w:ascii="Calibri" w:hAnsi="Calibri" w:eastAsia="Calibri" w:cs="Calibri"/>
+          <w:noProof w:val="0"/>
+          <w:sz w:val="22"/>
+          <w:szCs w:val="22"/>
+          <w:lang w:val="pt-BR"/>
+        </w:rPr>
+        <w:t xml:space="preserve">Classe </w:t>
+      </w:r>
+      <w:r>
+        <w:rPr>
+          <w:rFonts w:ascii="Calibri" w:hAnsi="Calibri" w:eastAsia="Calibri" w:cs="Calibri"/>
+          <w:noProof w:val="0"/>
+          <w:sz w:val="22"/>
+          <w:szCs w:val="22"/>
+          <w:lang w:val="pt-BR"/>
+        </w:rPr>
+        <w:t>enum</w:t>
+      </w:r>
+      <w:r>
+        <w:rPr>
+          <w:rFonts w:ascii="Calibri" w:hAnsi="Calibri" w:eastAsia="Calibri" w:cs="Calibri"/>
+          <w:noProof w:val="0"/>
+          <w:sz w:val="22"/>
+          <w:szCs w:val="22"/>
+          <w:lang w:val="pt-BR"/>
+        </w:rPr>
+        <w:t>, não criada.</w:t>
       </w:r>
     </w:p>
     <w:p>

</xml_diff>

<commit_message>
Campo Delação não Criada
Criada campo delação
</commit_message>
<xml_diff>
--- a/Testes/rm81162_PedroCruz.docx
+++ b/Testes/rm81162_PedroCruz.docx
@@ -25,6 +25,7 @@
     </w:p>
     <w:p>
       <w:pPr>
+        <w:pStyle w:val="Normal"/>
         <w:rPr>
           <w:rFonts w:ascii="Calibri" w:hAnsi="Calibri" w:eastAsia="Calibri" w:cs="Calibri"/>
           <w:noProof w:val="0"/>
@@ -35,6 +36,16 @@
       </w:pPr>
     </w:p>
     <w:p>
+      <w:pPr>
+        <w:pStyle w:val="Normal"/>
+        <w:rPr>
+          <w:rFonts w:ascii="Calibri" w:hAnsi="Calibri" w:eastAsia="Calibri" w:cs="Calibri"/>
+          <w:noProof w:val="0"/>
+          <w:sz w:val="22"/>
+          <w:szCs w:val="22"/>
+          <w:lang w:val="pt-BR"/>
+        </w:rPr>
+      </w:pPr>
       <w:r>
         <w:rPr>
           <w:rFonts w:ascii="Calibri" w:hAnsi="Calibri" w:eastAsia="Calibri" w:cs="Calibri"/>
@@ -43,10 +54,9 @@
           <w:szCs w:val="22"/>
           <w:lang w:val="pt-BR"/>
         </w:rPr>
-        <w:t>import static org.junit.jupiter.api.Assertions.*;</w:t>
+        <w:t xml:space="preserve">Classe </w:t>
       </w:r>
-    </w:p>
-    <w:p>
+      <w:proofErr w:type="spellStart"/>
       <w:r>
         <w:rPr>
           <w:rFonts w:ascii="Calibri" w:hAnsi="Calibri" w:eastAsia="Calibri" w:cs="Calibri"/>
@@ -55,10 +65,9 @@
           <w:szCs w:val="22"/>
           <w:lang w:val="pt-BR"/>
         </w:rPr>
-        <w:t xml:space="preserve"> </w:t>
+        <w:t>enum</w:t>
       </w:r>
-    </w:p>
-    <w:p>
+      <w:proofErr w:type="spellEnd"/>
       <w:r>
         <w:rPr>
           <w:rFonts w:ascii="Calibri" w:hAnsi="Calibri" w:eastAsia="Calibri" w:cs="Calibri"/>
@@ -67,115 +76,7 @@
           <w:szCs w:val="22"/>
           <w:lang w:val="pt-BR"/>
         </w:rPr>
-        <w:t>import org.junit.jupiter.api.Test;</w:t>
-      </w:r>
-    </w:p>
-    <w:p>
-      <w:r>
-        <w:rPr>
-          <w:rFonts w:ascii="Calibri" w:hAnsi="Calibri" w:eastAsia="Calibri" w:cs="Calibri"/>
-          <w:noProof w:val="0"/>
-          <w:sz w:val="22"/>
-          <w:szCs w:val="22"/>
-          <w:lang w:val="pt-BR"/>
-        </w:rPr>
-        <w:t xml:space="preserve"> </w:t>
-      </w:r>
-    </w:p>
-    <w:p>
-      <w:r>
-        <w:rPr>
-          <w:rFonts w:ascii="Calibri" w:hAnsi="Calibri" w:eastAsia="Calibri" w:cs="Calibri"/>
-          <w:noProof w:val="0"/>
-          <w:sz w:val="22"/>
-          <w:szCs w:val="22"/>
-          <w:lang w:val="pt-BR"/>
-        </w:rPr>
-        <w:t>class JulgamentoPrisioneiroTest2 {</w:t>
-      </w:r>
-    </w:p>
-    <w:p>
-      <w:r>
-        <w:rPr>
-          <w:rFonts w:ascii="Calibri" w:hAnsi="Calibri" w:eastAsia="Calibri" w:cs="Calibri"/>
-          <w:noProof w:val="0"/>
-          <w:sz w:val="22"/>
-          <w:szCs w:val="22"/>
-          <w:lang w:val="pt-BR"/>
-        </w:rPr>
-        <w:t xml:space="preserve"> </w:t>
-      </w:r>
-    </w:p>
-    <w:p>
-      <w:r>
-        <w:rPr>
-          <w:rFonts w:ascii="Calibri" w:hAnsi="Calibri" w:eastAsia="Calibri" w:cs="Calibri"/>
-          <w:noProof w:val="0"/>
-          <w:sz w:val="22"/>
-          <w:szCs w:val="22"/>
-          <w:lang w:val="pt-BR"/>
-        </w:rPr>
-        <w:t xml:space="preserve">    @Test</w:t>
-      </w:r>
-    </w:p>
-    <w:p>
-      <w:r>
-        <w:rPr>
-          <w:rFonts w:ascii="Calibri" w:hAnsi="Calibri" w:eastAsia="Calibri" w:cs="Calibri"/>
-          <w:noProof w:val="0"/>
-          <w:sz w:val="22"/>
-          <w:szCs w:val="22"/>
-          <w:lang w:val="pt-BR"/>
-        </w:rPr>
-        <w:t xml:space="preserve">    void test() {</w:t>
-      </w:r>
-    </w:p>
-    <w:p>
-      <w:r>
-        <w:rPr>
-          <w:rFonts w:ascii="Calibri" w:hAnsi="Calibri" w:eastAsia="Calibri" w:cs="Calibri"/>
-          <w:noProof w:val="0"/>
-          <w:sz w:val="22"/>
-          <w:szCs w:val="22"/>
-          <w:lang w:val="pt-BR"/>
-        </w:rPr>
-        <w:t xml:space="preserve">        fail("Not yet implemented");</w:t>
-      </w:r>
-    </w:p>
-    <w:p>
-      <w:r>
-        <w:rPr>
-          <w:rFonts w:ascii="Calibri" w:hAnsi="Calibri" w:eastAsia="Calibri" w:cs="Calibri"/>
-          <w:noProof w:val="0"/>
-          <w:sz w:val="22"/>
-          <w:szCs w:val="22"/>
-          <w:lang w:val="pt-BR"/>
-        </w:rPr>
-        <w:t xml:space="preserve">    }</w:t>
-      </w:r>
-    </w:p>
-    <w:p>
-      <w:r>
-        <w:rPr>
-          <w:rFonts w:ascii="Calibri" w:hAnsi="Calibri" w:eastAsia="Calibri" w:cs="Calibri"/>
-          <w:noProof w:val="0"/>
-          <w:sz w:val="22"/>
-          <w:szCs w:val="22"/>
-          <w:lang w:val="pt-BR"/>
-        </w:rPr>
-        <w:t xml:space="preserve"> </w:t>
-      </w:r>
-    </w:p>
-    <w:p>
-      <w:r>
-        <w:rPr>
-          <w:rFonts w:ascii="Calibri" w:hAnsi="Calibri" w:eastAsia="Calibri" w:cs="Calibri"/>
-          <w:noProof w:val="0"/>
-          <w:sz w:val="22"/>
-          <w:szCs w:val="22"/>
-          <w:lang w:val="pt-BR"/>
-        </w:rPr>
-        <w:t>}</w:t>
+        <w:t>, não criada.</w:t>
       </w:r>
     </w:p>
     <w:p>
@@ -189,6 +90,16 @@
           <w:lang w:val="pt-BR"/>
         </w:rPr>
       </w:pPr>
+      <w:r>
+        <w:rPr>
+          <w:rFonts w:ascii="Calibri" w:hAnsi="Calibri" w:eastAsia="Calibri" w:cs="Calibri"/>
+          <w:noProof w:val="0"/>
+          <w:sz w:val="22"/>
+          <w:szCs w:val="22"/>
+          <w:lang w:val="pt-BR"/>
+        </w:rPr>
+        <w:t>Criada classe enum Resposta.</w:t>
+      </w:r>
     </w:p>
     <w:p>
       <w:pPr>
@@ -201,6 +112,18 @@
           <w:lang w:val="pt-BR"/>
         </w:rPr>
       </w:pPr>
+    </w:p>
+    <w:p>
+      <w:pPr>
+        <w:pStyle w:val="Normal"/>
+        <w:rPr>
+          <w:rFonts w:ascii="Calibri" w:hAnsi="Calibri" w:eastAsia="Calibri" w:cs="Calibri"/>
+          <w:noProof w:val="0"/>
+          <w:sz w:val="22"/>
+          <w:szCs w:val="22"/>
+          <w:lang w:val="pt-BR"/>
+        </w:rPr>
+      </w:pPr>
       <w:r>
         <w:rPr>
           <w:rFonts w:ascii="Calibri" w:hAnsi="Calibri" w:eastAsia="Calibri" w:cs="Calibri"/>
@@ -219,8 +142,20 @@
           <w:szCs w:val="22"/>
           <w:lang w:val="pt-BR"/>
         </w:rPr>
-        <w:t>enum</w:t>
+        <w:t>Delação, não é um campo</w:t>
       </w:r>
+    </w:p>
+    <w:p>
+      <w:pPr>
+        <w:pStyle w:val="Normal"/>
+        <w:rPr>
+          <w:rFonts w:ascii="Calibri" w:hAnsi="Calibri" w:eastAsia="Calibri" w:cs="Calibri"/>
+          <w:noProof w:val="0"/>
+          <w:sz w:val="22"/>
+          <w:szCs w:val="22"/>
+          <w:lang w:val="pt-BR"/>
+        </w:rPr>
+      </w:pPr>
       <w:r>
         <w:rPr>
           <w:rFonts w:ascii="Calibri" w:hAnsi="Calibri" w:eastAsia="Calibri" w:cs="Calibri"/>
@@ -229,7 +164,7 @@
           <w:szCs w:val="22"/>
           <w:lang w:val="pt-BR"/>
         </w:rPr>
-        <w:t>, não criada.</w:t>
+        <w:t>Criada classe Delação</w:t>
       </w:r>
     </w:p>
     <w:p>

</xml_diff>

<commit_message>
Conversão de String para o nome do método
Conversão de String para o nome do método
</commit_message>
<xml_diff>
--- a/Testes/rm81162_PedroCruz.docx
+++ b/Testes/rm81162_PedroCruz.docx
@@ -165,6 +165,152 @@
           <w:lang w:val="pt-BR"/>
         </w:rPr>
         <w:t>Criada classe Delação</w:t>
+      </w:r>
+    </w:p>
+    <w:p>
+      <w:pPr>
+        <w:pStyle w:val="Normal"/>
+        <w:rPr>
+          <w:rFonts w:ascii="Calibri" w:hAnsi="Calibri" w:eastAsia="Calibri" w:cs="Calibri"/>
+          <w:noProof w:val="0"/>
+          <w:sz w:val="22"/>
+          <w:szCs w:val="22"/>
+          <w:lang w:val="pt-BR"/>
+        </w:rPr>
+      </w:pPr>
+    </w:p>
+    <w:p>
+      <w:pPr>
+        <w:pStyle w:val="Normal"/>
+        <w:rPr>
+          <w:rFonts w:ascii="Calibri" w:hAnsi="Calibri" w:eastAsia="Calibri" w:cs="Calibri"/>
+          <w:noProof w:val="0"/>
+          <w:sz w:val="22"/>
+          <w:szCs w:val="22"/>
+          <w:lang w:val="pt-BR"/>
+        </w:rPr>
+      </w:pPr>
+      <w:r>
+        <w:rPr>
+          <w:rFonts w:ascii="Calibri" w:hAnsi="Calibri" w:eastAsia="Calibri" w:cs="Calibri"/>
+          <w:noProof w:val="0"/>
+          <w:sz w:val="22"/>
+          <w:szCs w:val="22"/>
+          <w:lang w:val="pt-BR"/>
+        </w:rPr>
+        <w:t>Tipo das variáveis errado</w:t>
+      </w:r>
+    </w:p>
+    <w:p>
+      <w:pPr>
+        <w:pStyle w:val="Normal"/>
+        <w:rPr>
+          <w:rFonts w:ascii="Calibri" w:hAnsi="Calibri" w:eastAsia="Calibri" w:cs="Calibri"/>
+          <w:noProof w:val="0"/>
+          <w:sz w:val="22"/>
+          <w:szCs w:val="22"/>
+          <w:lang w:val="pt-BR"/>
+        </w:rPr>
+      </w:pPr>
+      <w:r>
+        <w:rPr>
+          <w:rFonts w:ascii="Calibri" w:hAnsi="Calibri" w:eastAsia="Calibri" w:cs="Calibri"/>
+          <w:noProof w:val="0"/>
+          <w:sz w:val="22"/>
+          <w:szCs w:val="22"/>
+          <w:lang w:val="pt-BR"/>
+        </w:rPr>
+        <w:t xml:space="preserve">Substituir tipo das variáveis para </w:t>
+      </w:r>
+      <w:proofErr w:type="spellStart"/>
+      <w:r>
+        <w:rPr>
+          <w:rFonts w:ascii="Calibri" w:hAnsi="Calibri" w:eastAsia="Calibri" w:cs="Calibri"/>
+          <w:noProof w:val="0"/>
+          <w:sz w:val="22"/>
+          <w:szCs w:val="22"/>
+          <w:lang w:val="pt-BR"/>
+        </w:rPr>
+        <w:t>String</w:t>
+      </w:r>
+      <w:proofErr w:type="spellEnd"/>
+    </w:p>
+    <w:p>
+      <w:pPr>
+        <w:pStyle w:val="Normal"/>
+        <w:rPr>
+          <w:rFonts w:ascii="Calibri" w:hAnsi="Calibri" w:eastAsia="Calibri" w:cs="Calibri"/>
+          <w:noProof w:val="0"/>
+          <w:sz w:val="22"/>
+          <w:szCs w:val="22"/>
+          <w:lang w:val="pt-BR"/>
+        </w:rPr>
+      </w:pPr>
+    </w:p>
+    <w:p>
+      <w:pPr>
+        <w:pStyle w:val="Normal"/>
+        <w:rPr>
+          <w:rFonts w:ascii="Calibri" w:hAnsi="Calibri" w:eastAsia="Calibri" w:cs="Calibri"/>
+          <w:noProof w:val="0"/>
+          <w:sz w:val="22"/>
+          <w:szCs w:val="22"/>
+          <w:lang w:val="pt-BR"/>
+        </w:rPr>
+      </w:pPr>
+      <w:r>
+        <w:rPr>
+          <w:rFonts w:ascii="Calibri" w:hAnsi="Calibri" w:eastAsia="Calibri" w:cs="Calibri"/>
+          <w:noProof w:val="0"/>
+          <w:sz w:val="22"/>
+          <w:szCs w:val="22"/>
+          <w:lang w:val="pt-BR"/>
+        </w:rPr>
+        <w:t>Conversão de String</w:t>
+      </w:r>
+    </w:p>
+    <w:p>
+      <w:pPr>
+        <w:pStyle w:val="Normal"/>
+        <w:rPr>
+          <w:rFonts w:ascii="Calibri" w:hAnsi="Calibri" w:eastAsia="Calibri" w:cs="Calibri"/>
+          <w:noProof w:val="0"/>
+          <w:sz w:val="22"/>
+          <w:szCs w:val="22"/>
+          <w:lang w:val="pt-BR"/>
+        </w:rPr>
+      </w:pPr>
+      <w:r>
+        <w:rPr>
+          <w:rFonts w:ascii="Calibri" w:hAnsi="Calibri" w:eastAsia="Calibri" w:cs="Calibri"/>
+          <w:noProof w:val="0"/>
+          <w:sz w:val="22"/>
+          <w:szCs w:val="22"/>
+          <w:lang w:val="pt-BR"/>
+        </w:rPr>
+        <w:t xml:space="preserve">Substituir o campo de </w:t>
+      </w:r>
+      <w:proofErr w:type="spellStart"/>
+      <w:r>
+        <w:rPr>
+          <w:rFonts w:ascii="Calibri" w:hAnsi="Calibri" w:eastAsia="Calibri" w:cs="Calibri"/>
+          <w:noProof w:val="0"/>
+          <w:sz w:val="22"/>
+          <w:szCs w:val="22"/>
+          <w:lang w:val="pt-BR"/>
+        </w:rPr>
+        <w:t>String</w:t>
+      </w:r>
+      <w:proofErr w:type="spellEnd"/>
+      <w:r>
+        <w:rPr>
+          <w:rFonts w:ascii="Calibri" w:hAnsi="Calibri" w:eastAsia="Calibri" w:cs="Calibri"/>
+          <w:noProof w:val="0"/>
+          <w:sz w:val="22"/>
+          <w:szCs w:val="22"/>
+          <w:lang w:val="pt-BR"/>
+        </w:rPr>
+        <w:t xml:space="preserve"> para Resposta.Delacao </w:t>
       </w:r>
     </w:p>
     <w:p>

</xml_diff>

<commit_message>
Tempo do prisioneiro aumentado
Tempo do prisioneiro aumentado
</commit_message>
<xml_diff>
--- a/Testes/rm81162_PedroCruz.docx
+++ b/Testes/rm81162_PedroCruz.docx
@@ -310,7 +310,85 @@
           <w:szCs w:val="22"/>
           <w:lang w:val="pt-BR"/>
         </w:rPr>
-        <w:t xml:space="preserve"> para Resposta.Delacao </w:t>
+        <w:t xml:space="preserve"> para </w:t>
+      </w:r>
+      <w:proofErr w:type="spellStart"/>
+      <w:r>
+        <w:rPr>
+          <w:rFonts w:ascii="Calibri" w:hAnsi="Calibri" w:eastAsia="Calibri" w:cs="Calibri"/>
+          <w:noProof w:val="0"/>
+          <w:sz w:val="22"/>
+          <w:szCs w:val="22"/>
+          <w:lang w:val="pt-BR"/>
+        </w:rPr>
+        <w:t>Resposta.Delacao</w:t>
+      </w:r>
+      <w:proofErr w:type="spellEnd"/>
+      <w:r>
+        <w:rPr>
+          <w:rFonts w:ascii="Calibri" w:hAnsi="Calibri" w:eastAsia="Calibri" w:cs="Calibri"/>
+          <w:noProof w:val="0"/>
+          <w:sz w:val="22"/>
+          <w:szCs w:val="22"/>
+          <w:lang w:val="pt-BR"/>
+        </w:rPr>
+        <w:t xml:space="preserve"> </w:t>
+      </w:r>
+    </w:p>
+    <w:p>
+      <w:pPr>
+        <w:pStyle w:val="Normal"/>
+        <w:rPr>
+          <w:rFonts w:ascii="Calibri" w:hAnsi="Calibri" w:eastAsia="Calibri" w:cs="Calibri"/>
+          <w:noProof w:val="0"/>
+          <w:sz w:val="22"/>
+          <w:szCs w:val="22"/>
+          <w:lang w:val="pt-BR"/>
+        </w:rPr>
+      </w:pPr>
+    </w:p>
+    <w:p>
+      <w:pPr>
+        <w:pStyle w:val="Normal"/>
+        <w:rPr>
+          <w:rFonts w:ascii="Calibri" w:hAnsi="Calibri" w:eastAsia="Calibri" w:cs="Calibri"/>
+          <w:noProof w:val="0"/>
+          <w:sz w:val="22"/>
+          <w:szCs w:val="22"/>
+          <w:lang w:val="pt-BR"/>
+        </w:rPr>
+      </w:pPr>
+      <w:r>
+        <w:rPr>
+          <w:rFonts w:ascii="Calibri" w:hAnsi="Calibri" w:eastAsia="Calibri" w:cs="Calibri"/>
+          <w:noProof w:val="0"/>
+          <w:sz w:val="22"/>
+          <w:szCs w:val="22"/>
+          <w:lang w:val="pt-BR"/>
+        </w:rPr>
+        <w:t>Avaliação do tempo de prisão</w:t>
+      </w:r>
+    </w:p>
+    <w:p>
+      <w:pPr>
+        <w:pStyle w:val="Normal"/>
+        <w:rPr>
+          <w:rFonts w:ascii="Calibri" w:hAnsi="Calibri" w:eastAsia="Calibri" w:cs="Calibri"/>
+          <w:noProof w:val="0"/>
+          <w:sz w:val="22"/>
+          <w:szCs w:val="22"/>
+          <w:lang w:val="pt-BR"/>
+        </w:rPr>
+      </w:pPr>
+      <w:r>
+        <w:rPr>
+          <w:rFonts w:ascii="Calibri" w:hAnsi="Calibri" w:eastAsia="Calibri" w:cs="Calibri"/>
+          <w:noProof w:val="0"/>
+          <w:sz w:val="22"/>
+          <w:szCs w:val="22"/>
+          <w:lang w:val="pt-BR"/>
+        </w:rPr>
+        <w:t>Aumentar o tempo de prisão do prisioneiro</w:t>
       </w:r>
     </w:p>
     <w:p>

</xml_diff>